<commit_message>
add quotations & comments without pictures
</commit_message>
<xml_diff>
--- a/2. HTML Editors/2. HTML Editors.docx
+++ b/2. HTML Editors/2. HTML Editors.docx
@@ -789,7 +789,7 @@
           </mc:Choice>
           <mc:Fallback>
             <w:pict>
-              <v:shape w14:anchorId="5F3853CD" id="Frame 2" o:spid="_x0000_s1026" style="position:absolute;margin-left:29.5pt;margin-top:139pt;width:421pt;height:23.5pt;z-index:251659264;visibility:visible;mso-wrap-style:square;mso-width-percent:0;mso-height-percent:0;mso-wrap-distance-left:9pt;mso-wrap-distance-top:0;mso-wrap-distance-right:9pt;mso-wrap-distance-bottom:0;mso-position-horizontal:absolute;mso-position-horizontal-relative:text;mso-position-vertical:absolute;mso-position-vertical-relative:text;mso-width-percent:0;mso-height-percent:0;mso-width-relative:margin;mso-height-relative:margin;v-text-anchor:middle" coordsize="5346700,298450" o:gfxdata="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" path="m,l5346700,r,298450l,298450,,xm37306,37306r,223838l5309394,261144r,-223838l37306,37306xe" fillcolor="#ffc000" strokecolor="#ffc000" strokeweight=".25pt">
+              <v:shape w14:anchorId="2FE4041C" id="Frame 2" o:spid="_x0000_s1026" style="position:absolute;margin-left:29.5pt;margin-top:139pt;width:421pt;height:23.5pt;z-index:251659264;visibility:visible;mso-wrap-style:square;mso-width-percent:0;mso-height-percent:0;mso-wrap-distance-left:9pt;mso-wrap-distance-top:0;mso-wrap-distance-right:9pt;mso-wrap-distance-bottom:0;mso-position-horizontal:absolute;mso-position-horizontal-relative:text;mso-position-vertical:absolute;mso-position-vertical-relative:text;mso-width-percent:0;mso-height-percent:0;mso-width-relative:margin;mso-height-relative:margin;v-text-anchor:middle" coordsize="5346700,298450" o:gfxdata="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" path="m,l5346700,r,298450l,298450,,xm37306,37306r,223838l5309394,261144r,-223838l37306,37306xe" fillcolor="#ffc000" strokecolor="#ffc000" strokeweight=".25pt">
                 <v:path arrowok="t" o:connecttype="custom" o:connectlocs="0,0;5346700,0;5346700,298450;0,298450;0,0;37306,37306;37306,261144;5309394,261144;5309394,37306;37306,37306" o:connectangles="0,0,0,0,0,0,0,0,0,0"/>
               </v:shape>
             </w:pict>
@@ -1152,7 +1152,7 @@
           </mc:Choice>
           <mc:Fallback>
             <w:pict>
-              <v:shape w14:anchorId="01FF9F81" id="Frame 2" o:spid="_x0000_s1026" style="position:absolute;margin-left:73.95pt;margin-top:44.05pt;width:318.65pt;height:13pt;z-index:251651584;visibility:visible;mso-wrap-style:square;mso-width-percent:0;mso-wrap-distance-left:9pt;mso-wrap-distance-top:0;mso-wrap-distance-right:9pt;mso-wrap-distance-bottom:0;mso-position-horizontal:absolute;mso-position-horizontal-relative:text;mso-position-vertical:absolute;mso-position-vertical-relative:text;mso-width-percent:0;mso-width-relative:margin;v-text-anchor:middle" coordsize="4046855,165100" o:gfxdata="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" path="m,l4046855,r,165100l,165100,,xm20638,20638r,123825l4026218,144463r,-123825l20638,20638xe" fillcolor="#ffc000" strokecolor="#ffc000" strokeweight=".25pt">
+              <v:shape w14:anchorId="32B489DE" id="Frame 2" o:spid="_x0000_s1026" style="position:absolute;margin-left:73.95pt;margin-top:44.05pt;width:318.65pt;height:13pt;z-index:251651584;visibility:visible;mso-wrap-style:square;mso-width-percent:0;mso-wrap-distance-left:9pt;mso-wrap-distance-top:0;mso-wrap-distance-right:9pt;mso-wrap-distance-bottom:0;mso-position-horizontal:absolute;mso-position-horizontal-relative:text;mso-position-vertical:absolute;mso-position-vertical-relative:text;mso-width-percent:0;mso-width-relative:margin;v-text-anchor:middle" coordsize="4046855,165100" o:gfxdata="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" path="m,l4046855,r,165100l,165100,,xm20638,20638r,123825l4026218,144463r,-123825l20638,20638xe" fillcolor="#ffc000" strokecolor="#ffc000" strokeweight=".25pt">
                 <v:path arrowok="t" o:connecttype="custom" o:connectlocs="0,0;4046855,0;4046855,165100;0,165100;0,0;20638,20638;20638,144463;4026218,144463;4026218,20638;20638,20638" o:connectangles="0,0,0,0,0,0,0,0,0,0"/>
               </v:shape>
             </w:pict>

</xml_diff>